<commit_message>
Anleitung für PC verbindung hinzugefügt
</commit_message>
<xml_diff>
--- a/Sprint_1/Komerzieller_Flugregler/NAZA v2 Assistant anleitung.docx
+++ b/Sprint_1/Komerzieller_Flugregler/NAZA v2 Assistant anleitung.docx
@@ -59,6 +59,161 @@
         </w:rPr>
         <w:t xml:space="preserve"> </w:t>
       </w:r>
+      <w:r>
+        <w:rPr>
+          <w:sz w:val="24"/>
+          <w:szCs w:val="24"/>
+        </w:rPr>
+        <w:t xml:space="preserve">Für der Verbindung zum PC muss, die PMU an </w:t>
+      </w:r>
+      <w:r>
+        <w:rPr>
+          <w:b/>
+          <w:sz w:val="24"/>
+          <w:szCs w:val="24"/>
+        </w:rPr>
+        <w:t>Exp.</w:t>
+      </w:r>
+      <w:r>
+        <w:rPr>
+          <w:sz w:val="24"/>
+          <w:szCs w:val="24"/>
+        </w:rPr>
+        <w:t xml:space="preserve">, der USB adapter an </w:t>
+      </w:r>
+      <w:r>
+        <w:rPr>
+          <w:b/>
+          <w:caps/>
+          <w:sz w:val="24"/>
+          <w:szCs w:val="24"/>
+        </w:rPr>
+        <w:t>LED</w:t>
+      </w:r>
+      <w:r>
+        <w:rPr>
+          <w:sz w:val="24"/>
+          <w:szCs w:val="24"/>
+        </w:rPr>
+        <w:t xml:space="preserve"> sowie das V-Sen von der PMU an  </w:t>
+      </w:r>
+      <w:r>
+        <w:rPr>
+          <w:b/>
+          <w:sz w:val="24"/>
+          <w:szCs w:val="24"/>
+        </w:rPr>
+        <w:t>X3</w:t>
+      </w:r>
+      <w:r>
+        <w:rPr>
+          <w:b/>
+          <w:sz w:val="24"/>
+          <w:szCs w:val="24"/>
+        </w:rPr>
+        <w:t xml:space="preserve"> </w:t>
+      </w:r>
+      <w:r>
+        <w:rPr>
+          <w:sz w:val="24"/>
+          <w:szCs w:val="24"/>
+        </w:rPr>
+        <w:t>angeschlossen sein. Die PMU kann mit einem Netzteil mit (</w:t>
+      </w:r>
+      <w:r>
+        <w:t>7.4V~26.0V</w:t>
+      </w:r>
+      <w:r>
+        <w:t>) versorgt werden.</w:t>
+      </w:r>
+      <w:bookmarkStart w:id="0" w:name="_GoBack"/>
+      <w:bookmarkEnd w:id="0"/>
+    </w:p>
+    <w:p>
+      <w:pPr>
+        <w:pStyle w:val="KeinLeerraum"/>
+        <w:rPr>
+          <w:sz w:val="24"/>
+          <w:szCs w:val="24"/>
+        </w:rPr>
+      </w:pPr>
+    </w:p>
+    <w:p>
+      <w:pPr>
+        <w:pStyle w:val="KeinLeerraum"/>
+        <w:rPr>
+          <w:sz w:val="24"/>
+          <w:szCs w:val="24"/>
+        </w:rPr>
+      </w:pPr>
+    </w:p>
+    <w:p>
+      <w:pPr>
+        <w:pStyle w:val="KeinLeerraum"/>
+        <w:keepNext/>
+      </w:pPr>
+      <w:r>
+        <w:rPr>
+          <w:sz w:val="24"/>
+          <w:szCs w:val="24"/>
+        </w:rPr>
+        <w:pict>
+          <v:shapetype id="_x0000_t75" coordsize="21600,21600" o:spt="75" o:preferrelative="t" path="m@4@5l@4@11@9@11@9@5xe" filled="f" stroked="f">
+            <v:stroke joinstyle="miter"/>
+            <v:formulas>
+              <v:f eqn="if lineDrawn pixelLineWidth 0"/>
+              <v:f eqn="sum @0 1 0"/>
+              <v:f eqn="sum 0 0 @1"/>
+              <v:f eqn="prod @2 1 2"/>
+              <v:f eqn="prod @3 21600 pixelWidth"/>
+              <v:f eqn="prod @3 21600 pixelHeight"/>
+              <v:f eqn="sum @0 0 1"/>
+              <v:f eqn="prod @6 1 2"/>
+              <v:f eqn="prod @7 21600 pixelWidth"/>
+              <v:f eqn="sum @8 21600 0"/>
+              <v:f eqn="prod @7 21600 pixelHeight"/>
+              <v:f eqn="sum @10 21600 0"/>
+            </v:formulas>
+            <v:path o:extrusionok="f" gradientshapeok="t" o:connecttype="rect"/>
+            <o:lock v:ext="edit" aspectratio="t"/>
+          </v:shapetype>
+          <v:shape id="_x0000_i1025" type="#_x0000_t75" style="width:453.05pt;height:180pt">
+            <v:imagedata r:id="rId5" o:title="regler"/>
+          </v:shape>
+        </w:pict>
+      </w:r>
+    </w:p>
+    <w:p>
+      <w:pPr>
+        <w:pStyle w:val="Beschriftung"/>
+        <w:rPr>
+          <w:sz w:val="24"/>
+          <w:szCs w:val="24"/>
+        </w:rPr>
+      </w:pPr>
+      <w:r>
+        <w:t xml:space="preserve">Abbildung </w:t>
+      </w:r>
+      <w:fldSimple w:instr=" SEQ Abbildung \* ARABIC ">
+        <w:r>
+          <w:rPr>
+            <w:noProof/>
+          </w:rPr>
+          <w:t>1</w:t>
+        </w:r>
+      </w:fldSimple>
+      <w:r>
+        <w:t xml:space="preserve"> Naza v2 Anschlüsse</w:t>
+      </w:r>
+    </w:p>
+    <w:p>
+      <w:pPr>
+        <w:pStyle w:val="KeinLeerraum"/>
+        <w:rPr>
+          <w:sz w:val="24"/>
+          <w:szCs w:val="24"/>
+        </w:rPr>
+      </w:pPr>
     </w:p>
     <w:p>
       <w:pPr>
@@ -363,6 +518,7 @@
           <w:szCs w:val="24"/>
           <w:u w:val="single"/>
         </w:rPr>
+        <w:lastRenderedPageBreak/>
         <w:t>Aircraft/Mixer type:</w:t>
       </w:r>
     </w:p>
@@ -586,266 +742,266 @@
           <w:sz w:val="24"/>
           <w:szCs w:val="24"/>
         </w:rPr>
+        <w:t>Cut Off Type</w:t>
+      </w:r>
+      <w:r>
+        <w:rPr>
+          <w:sz w:val="24"/>
+          <w:szCs w:val="24"/>
+        </w:rPr>
+        <w:br/>
+      </w:r>
+      <w:r>
+        <w:rPr>
+          <w:sz w:val="24"/>
+          <w:szCs w:val="24"/>
+        </w:rPr>
+        <w:tab/>
+      </w:r>
+      <w:r>
+        <w:rPr>
+          <w:sz w:val="24"/>
+          <w:szCs w:val="24"/>
+        </w:rPr>
+        <w:sym w:font="Wingdings" w:char="F0E0"/>
+      </w:r>
+      <w:r>
+        <w:rPr>
+          <w:sz w:val="24"/>
+          <w:szCs w:val="24"/>
+        </w:rPr>
+        <w:t xml:space="preserve"> </w:t>
+      </w:r>
+    </w:p>
+    <w:p>
+      <w:pPr>
+        <w:rPr>
+          <w:sz w:val="24"/>
+          <w:szCs w:val="24"/>
+        </w:rPr>
+      </w:pPr>
+    </w:p>
+    <w:p>
+      <w:pPr>
+        <w:rPr>
+          <w:b/>
+          <w:sz w:val="24"/>
+          <w:szCs w:val="24"/>
+          <w:u w:val="single"/>
+        </w:rPr>
+      </w:pPr>
+      <w:r>
+        <w:rPr>
+          <w:b/>
+          <w:sz w:val="24"/>
+          <w:szCs w:val="24"/>
+          <w:u w:val="single"/>
+        </w:rPr>
+        <w:t>F/S(Fail Safe Mode and auto go home function):</w:t>
+      </w:r>
+    </w:p>
+    <w:p>
+      <w:pPr>
+        <w:rPr>
+          <w:b/>
+          <w:sz w:val="24"/>
+          <w:szCs w:val="24"/>
+          <w:u w:val="single"/>
+        </w:rPr>
+      </w:pPr>
+    </w:p>
+    <w:p>
+      <w:pPr>
+        <w:rPr>
+          <w:sz w:val="24"/>
+          <w:szCs w:val="24"/>
+        </w:rPr>
+      </w:pPr>
+      <w:r>
+        <w:rPr>
+          <w:sz w:val="24"/>
+          <w:szCs w:val="24"/>
+        </w:rPr>
+        <w:t>Wenn zum Abbruch der Verbindung der Multicopter genug GPS Empfang hatte, fliegt er zu seinen Startkoordinaten zurück und landet automatisch.</w:t>
+      </w:r>
+    </w:p>
+    <w:p>
+      <w:pPr>
+        <w:rPr>
+          <w:sz w:val="24"/>
+          <w:szCs w:val="24"/>
+        </w:rPr>
+      </w:pPr>
+    </w:p>
+    <w:p>
+      <w:pPr>
+        <w:rPr>
+          <w:sz w:val="24"/>
+          <w:szCs w:val="24"/>
+        </w:rPr>
+      </w:pPr>
+      <w:r>
+        <w:rPr>
+          <w:b/>
+          <w:sz w:val="24"/>
+          <w:szCs w:val="24"/>
+          <w:u w:val="single"/>
+        </w:rPr>
+        <w:t>IOC(Intelligent orientation control):</w:t>
+      </w:r>
+    </w:p>
+    <w:p>
+      <w:pPr>
+        <w:rPr>
+          <w:sz w:val="24"/>
+          <w:szCs w:val="24"/>
+        </w:rPr>
+      </w:pPr>
+    </w:p>
+    <w:p>
+      <w:pPr>
+        <w:rPr>
+          <w:sz w:val="24"/>
+          <w:szCs w:val="24"/>
+        </w:rPr>
+      </w:pPr>
+      <w:r>
+        <w:rPr>
+          <w:sz w:val="24"/>
+          <w:szCs w:val="24"/>
+        </w:rPr>
+        <w:t>Unabhängig von der Rotationsstellung des Multicopters fliet er in die betätigte Richtung.</w:t>
+      </w:r>
+    </w:p>
+    <w:p>
+      <w:pPr>
+        <w:rPr>
+          <w:sz w:val="24"/>
+          <w:szCs w:val="24"/>
+        </w:rPr>
+      </w:pPr>
+    </w:p>
+    <w:p>
+      <w:pPr>
+        <w:rPr>
+          <w:b/>
+          <w:sz w:val="24"/>
+          <w:szCs w:val="24"/>
+          <w:u w:val="single"/>
+        </w:rPr>
+      </w:pPr>
+    </w:p>
+    <w:p>
+      <w:pPr>
+        <w:rPr>
+          <w:b/>
+          <w:sz w:val="24"/>
+          <w:szCs w:val="24"/>
+          <w:u w:val="single"/>
+        </w:rPr>
+      </w:pPr>
+    </w:p>
+    <w:p>
+      <w:pPr>
+        <w:rPr>
+          <w:b/>
+          <w:sz w:val="24"/>
+          <w:szCs w:val="24"/>
+          <w:u w:val="single"/>
+        </w:rPr>
+      </w:pPr>
+    </w:p>
+    <w:p>
+      <w:pPr>
+        <w:rPr>
+          <w:b/>
+          <w:sz w:val="24"/>
+          <w:szCs w:val="24"/>
+          <w:u w:val="single"/>
+        </w:rPr>
+      </w:pPr>
+    </w:p>
+    <w:p>
+      <w:pPr>
+        <w:rPr>
+          <w:b/>
+          <w:sz w:val="24"/>
+          <w:szCs w:val="24"/>
+          <w:u w:val="single"/>
+        </w:rPr>
+      </w:pPr>
+      <w:r>
+        <w:rPr>
+          <w:b/>
+          <w:sz w:val="24"/>
+          <w:szCs w:val="24"/>
+          <w:u w:val="single"/>
+        </w:rPr>
+        <w:t>Voltage:</w:t>
+      </w:r>
+    </w:p>
+    <w:p>
+      <w:pPr>
+        <w:rPr>
+          <w:b/>
+          <w:sz w:val="24"/>
+          <w:szCs w:val="24"/>
+          <w:u w:val="single"/>
+        </w:rPr>
+      </w:pPr>
+    </w:p>
+    <w:p>
+      <w:pPr>
+        <w:rPr>
+          <w:sz w:val="24"/>
+          <w:szCs w:val="24"/>
+        </w:rPr>
+      </w:pPr>
+      <w:r>
+        <w:rPr>
+          <w:sz w:val="24"/>
+          <w:szCs w:val="24"/>
+        </w:rPr>
+        <w:tab/>
+        <w:t>Protection Switch:</w:t>
+      </w:r>
+    </w:p>
+    <w:p>
+      <w:pPr>
+        <w:rPr>
+          <w:sz w:val="24"/>
+          <w:szCs w:val="24"/>
+        </w:rPr>
+      </w:pPr>
+      <w:r>
+        <w:rPr>
+          <w:sz w:val="24"/>
+          <w:szCs w:val="24"/>
+        </w:rPr>
+        <w:tab/>
+      </w:r>
+      <w:r>
+        <w:rPr>
+          <w:sz w:val="24"/>
+          <w:szCs w:val="24"/>
+        </w:rPr>
+        <w:tab/>
+        <w:t>Sicherungsschalter</w:t>
+      </w:r>
+    </w:p>
+    <w:p>
+      <w:pPr>
+        <w:rPr>
+          <w:sz w:val="24"/>
+          <w:szCs w:val="24"/>
+        </w:rPr>
+      </w:pPr>
+      <w:r>
+        <w:rPr>
+          <w:sz w:val="24"/>
+          <w:szCs w:val="24"/>
+        </w:rPr>
         <w:lastRenderedPageBreak/>
-        <w:t>Cut Off Type</w:t>
-      </w:r>
-      <w:r>
-        <w:rPr>
-          <w:sz w:val="24"/>
-          <w:szCs w:val="24"/>
-        </w:rPr>
-        <w:br/>
-      </w:r>
-      <w:r>
-        <w:rPr>
-          <w:sz w:val="24"/>
-          <w:szCs w:val="24"/>
-        </w:rPr>
-        <w:tab/>
-      </w:r>
-      <w:r>
-        <w:rPr>
-          <w:sz w:val="24"/>
-          <w:szCs w:val="24"/>
-        </w:rPr>
-        <w:sym w:font="Wingdings" w:char="F0E0"/>
-      </w:r>
-      <w:r>
-        <w:rPr>
-          <w:sz w:val="24"/>
-          <w:szCs w:val="24"/>
-        </w:rPr>
-        <w:t xml:space="preserve"> </w:t>
-      </w:r>
-    </w:p>
-    <w:p>
-      <w:pPr>
-        <w:rPr>
-          <w:sz w:val="24"/>
-          <w:szCs w:val="24"/>
-        </w:rPr>
-      </w:pPr>
-    </w:p>
-    <w:p>
-      <w:pPr>
-        <w:rPr>
-          <w:b/>
-          <w:sz w:val="24"/>
-          <w:szCs w:val="24"/>
-          <w:u w:val="single"/>
-        </w:rPr>
-      </w:pPr>
-      <w:r>
-        <w:rPr>
-          <w:b/>
-          <w:sz w:val="24"/>
-          <w:szCs w:val="24"/>
-          <w:u w:val="single"/>
-        </w:rPr>
-        <w:t>F/S(Fail Safe Mode and auto go home function):</w:t>
-      </w:r>
-    </w:p>
-    <w:p>
-      <w:pPr>
-        <w:rPr>
-          <w:b/>
-          <w:sz w:val="24"/>
-          <w:szCs w:val="24"/>
-          <w:u w:val="single"/>
-        </w:rPr>
-      </w:pPr>
-    </w:p>
-    <w:p>
-      <w:pPr>
-        <w:rPr>
-          <w:sz w:val="24"/>
-          <w:szCs w:val="24"/>
-        </w:rPr>
-      </w:pPr>
-      <w:r>
-        <w:rPr>
-          <w:sz w:val="24"/>
-          <w:szCs w:val="24"/>
-        </w:rPr>
-        <w:t>Wenn zum Abbruch der Verbindung der Multicopter genug GPS Empfang hatte, fliegt er zu seinen Startkoordinaten zurück und landet automatisch.</w:t>
-      </w:r>
-    </w:p>
-    <w:p>
-      <w:pPr>
-        <w:rPr>
-          <w:sz w:val="24"/>
-          <w:szCs w:val="24"/>
-        </w:rPr>
-      </w:pPr>
-    </w:p>
-    <w:p>
-      <w:pPr>
-        <w:rPr>
-          <w:sz w:val="24"/>
-          <w:szCs w:val="24"/>
-        </w:rPr>
-      </w:pPr>
-      <w:r>
-        <w:rPr>
-          <w:b/>
-          <w:sz w:val="24"/>
-          <w:szCs w:val="24"/>
-          <w:u w:val="single"/>
-        </w:rPr>
-        <w:t>IOC(Intelligent orientation control):</w:t>
-      </w:r>
-    </w:p>
-    <w:p>
-      <w:pPr>
-        <w:rPr>
-          <w:sz w:val="24"/>
-          <w:szCs w:val="24"/>
-        </w:rPr>
-      </w:pPr>
-    </w:p>
-    <w:p>
-      <w:pPr>
-        <w:rPr>
-          <w:sz w:val="24"/>
-          <w:szCs w:val="24"/>
-        </w:rPr>
-      </w:pPr>
-      <w:r>
-        <w:rPr>
-          <w:sz w:val="24"/>
-          <w:szCs w:val="24"/>
-        </w:rPr>
-        <w:t>Unabhängig von der Rotationsstellung des Multicopters fliet er in die betätigte Richtung.</w:t>
-      </w:r>
-    </w:p>
-    <w:p>
-      <w:pPr>
-        <w:rPr>
-          <w:sz w:val="24"/>
-          <w:szCs w:val="24"/>
-        </w:rPr>
-      </w:pPr>
-    </w:p>
-    <w:p>
-      <w:pPr>
-        <w:rPr>
-          <w:b/>
-          <w:sz w:val="24"/>
-          <w:szCs w:val="24"/>
-          <w:u w:val="single"/>
-        </w:rPr>
-      </w:pPr>
-    </w:p>
-    <w:p>
-      <w:pPr>
-        <w:rPr>
-          <w:b/>
-          <w:sz w:val="24"/>
-          <w:szCs w:val="24"/>
-          <w:u w:val="single"/>
-        </w:rPr>
-      </w:pPr>
-    </w:p>
-    <w:p>
-      <w:pPr>
-        <w:rPr>
-          <w:b/>
-          <w:sz w:val="24"/>
-          <w:szCs w:val="24"/>
-          <w:u w:val="single"/>
-        </w:rPr>
-      </w:pPr>
-    </w:p>
-    <w:p>
-      <w:pPr>
-        <w:rPr>
-          <w:b/>
-          <w:sz w:val="24"/>
-          <w:szCs w:val="24"/>
-          <w:u w:val="single"/>
-        </w:rPr>
-      </w:pPr>
-    </w:p>
-    <w:p>
-      <w:pPr>
-        <w:rPr>
-          <w:b/>
-          <w:sz w:val="24"/>
-          <w:szCs w:val="24"/>
-          <w:u w:val="single"/>
-        </w:rPr>
-      </w:pPr>
-      <w:r>
-        <w:rPr>
-          <w:b/>
-          <w:sz w:val="24"/>
-          <w:szCs w:val="24"/>
-          <w:u w:val="single"/>
-        </w:rPr>
-        <w:t>Voltage:</w:t>
-      </w:r>
-    </w:p>
-    <w:p>
-      <w:pPr>
-        <w:rPr>
-          <w:b/>
-          <w:sz w:val="24"/>
-          <w:szCs w:val="24"/>
-          <w:u w:val="single"/>
-        </w:rPr>
-      </w:pPr>
-    </w:p>
-    <w:p>
-      <w:pPr>
-        <w:rPr>
-          <w:sz w:val="24"/>
-          <w:szCs w:val="24"/>
-        </w:rPr>
-      </w:pPr>
-      <w:r>
-        <w:rPr>
-          <w:sz w:val="24"/>
-          <w:szCs w:val="24"/>
-        </w:rPr>
-        <w:tab/>
-        <w:t>Protection Switch:</w:t>
-      </w:r>
-    </w:p>
-    <w:p>
-      <w:pPr>
-        <w:rPr>
-          <w:sz w:val="24"/>
-          <w:szCs w:val="24"/>
-        </w:rPr>
-      </w:pPr>
-      <w:r>
-        <w:rPr>
-          <w:sz w:val="24"/>
-          <w:szCs w:val="24"/>
-        </w:rPr>
-        <w:tab/>
-      </w:r>
-      <w:r>
-        <w:rPr>
-          <w:sz w:val="24"/>
-          <w:szCs w:val="24"/>
-        </w:rPr>
-        <w:tab/>
-        <w:t>Sicherungsschalter</w:t>
-      </w:r>
-    </w:p>
-    <w:p>
-      <w:pPr>
-        <w:rPr>
-          <w:sz w:val="24"/>
-          <w:szCs w:val="24"/>
-        </w:rPr>
-      </w:pPr>
-      <w:r>
-        <w:rPr>
-          <w:sz w:val="24"/>
-          <w:szCs w:val="24"/>
-        </w:rPr>
         <w:tab/>
         <w:t>Current Voltage:</w:t>
       </w:r>
@@ -983,8 +1139,6 @@
         </w:rPr>
         <w:br w:type="page"/>
       </w:r>
-      <w:bookmarkStart w:id="0" w:name="_GoBack"/>
-      <w:bookmarkEnd w:id="0"/>
     </w:p>
     <w:p>
       <w:pPr>
@@ -1923,6 +2077,25 @@
       <w:spacing w:after="0" w:line="240" w:lineRule="auto"/>
     </w:pPr>
   </w:style>
+  <w:style w:type="paragraph" w:styleId="Beschriftung">
+    <w:name w:val="caption"/>
+    <w:basedOn w:val="Standard"/>
+    <w:next w:val="Standard"/>
+    <w:uiPriority w:val="35"/>
+    <w:unhideWhenUsed/>
+    <w:qFormat/>
+    <w:rsid w:val="00D26C48"/>
+    <w:pPr>
+      <w:spacing w:after="200" w:line="240" w:lineRule="auto"/>
+    </w:pPr>
+    <w:rPr>
+      <w:i/>
+      <w:iCs/>
+      <w:color w:val="44546A" w:themeColor="text2"/>
+      <w:sz w:val="18"/>
+      <w:szCs w:val="18"/>
+    </w:rPr>
+  </w:style>
 </w:styles>
 </file>
 

</xml_diff>